<commit_message>
oppdatert ukesrapporten for uke 18 per onsdag 3. mai
</commit_message>
<xml_diff>
--- a/Dokumentasjon/Ukserapport uke 18.docx
+++ b/Dokumentasjon/Ukserapport uke 18.docx
@@ -16,79 +16,117 @@
         <w:t>s</w:t>
       </w:r>
       <w:r>
-        <w:t>rapport</w:t>
+        <w:t>rapport uke 18</w:t>
+      </w:r>
+    </w:p>
+    <w:p/>
+    <w:p>
+      <w:r>
+        <w:t>Plan for uken:</w:t>
+      </w:r>
+    </w:p>
+    <w:p>
+      <w:pPr>
+        <w:pStyle w:val="Listeavsnitt"/>
+        <w:numPr>
+          <w:ilvl w:val="0"/>
+          <w:numId w:val="1"/>
+        </w:numPr>
+      </w:pPr>
+      <w:r>
+        <w:t>Ferdig med å designe alle sidene</w:t>
+      </w:r>
+    </w:p>
+    <w:p>
+      <w:pPr>
+        <w:pStyle w:val="Listeavsnitt"/>
+        <w:numPr>
+          <w:ilvl w:val="0"/>
+          <w:numId w:val="1"/>
+        </w:numPr>
+      </w:pPr>
+      <w:r>
+        <w:t>Lagt inn innhold i databasen</w:t>
+      </w:r>
+    </w:p>
+    <w:p>
+      <w:pPr>
+        <w:pStyle w:val="Listeavsnitt"/>
+        <w:numPr>
+          <w:ilvl w:val="0"/>
+          <w:numId w:val="1"/>
+        </w:numPr>
+      </w:pPr>
+      <w:r>
+        <w:t>Videreutvikle forsiden</w:t>
+      </w:r>
+    </w:p>
+    <w:p>
+      <w:pPr>
+        <w:pStyle w:val="Listeavsnitt"/>
+        <w:numPr>
+          <w:ilvl w:val="0"/>
+          <w:numId w:val="2"/>
+        </w:numPr>
+      </w:pPr>
+      <w:r>
+        <w:t>Ferdiggjøre «karusellen», blant annet med bildene</w:t>
+      </w:r>
+    </w:p>
+    <w:p>
+      <w:pPr>
+        <w:pStyle w:val="Listeavsnitt"/>
+        <w:numPr>
+          <w:ilvl w:val="0"/>
+          <w:numId w:val="2"/>
+        </w:numPr>
+      </w:pPr>
+      <w:r>
+        <w:t>Innhold – noe mer som trengs/er unødvendig?</w:t>
+      </w:r>
+    </w:p>
+    <w:p>
+      <w:pPr>
+        <w:pStyle w:val="Listeavsnitt"/>
+        <w:numPr>
+          <w:ilvl w:val="0"/>
+          <w:numId w:val="2"/>
+        </w:numPr>
+      </w:pPr>
+      <w:r>
+        <w:t xml:space="preserve">Finpusse oppsettet, fargebruken på de forskjellige elementene </w:t>
+      </w:r>
+    </w:p>
+    <w:p>
+      <w:pPr>
+        <w:pStyle w:val="Listeavsnitt"/>
+        <w:numPr>
+          <w:ilvl w:val="0"/>
+          <w:numId w:val="1"/>
+        </w:numPr>
+      </w:pPr>
+      <w:r>
+        <w:t>Bestemme</w:t>
+      </w:r>
+      <w:r>
+        <w:t xml:space="preserve"> hvordan de andre </w:t>
       </w:r>
       <w:bookmarkStart w:id="0" w:name="_GoBack"/>
       <w:bookmarkEnd w:id="0"/>
       <w:r>
-        <w:t xml:space="preserve"> uke 18</w:t>
+        <w:t xml:space="preserve">sidene </w:t>
+      </w:r>
+      <w:r>
+        <w:t>skal se ut, innhold</w:t>
       </w:r>
     </w:p>
     <w:p/>
     <w:p>
       <w:pPr>
-        <w:pStyle w:val="Listeavsnitt"/>
-        <w:numPr>
-          <w:ilvl w:val="0"/>
-          <w:numId w:val="1"/>
-        </w:numPr>
-      </w:pPr>
-      <w:r>
-        <w:t>Videreutvikle forsiden</w:t>
-      </w:r>
-    </w:p>
-    <w:p>
-      <w:pPr>
-        <w:pStyle w:val="Listeavsnitt"/>
-        <w:numPr>
-          <w:ilvl w:val="0"/>
-          <w:numId w:val="2"/>
-        </w:numPr>
-      </w:pPr>
-      <w:r>
-        <w:t>Ferdiggjøre «karusellen», blant annet med bildene</w:t>
-      </w:r>
-    </w:p>
-    <w:p>
-      <w:pPr>
-        <w:pStyle w:val="Listeavsnitt"/>
-        <w:numPr>
-          <w:ilvl w:val="0"/>
-          <w:numId w:val="2"/>
-        </w:numPr>
-      </w:pPr>
-      <w:r>
-        <w:t>Innhold – noe mer som trengs/er unødvendig?</w:t>
-      </w:r>
-    </w:p>
-    <w:p>
-      <w:pPr>
-        <w:pStyle w:val="Listeavsnitt"/>
-        <w:numPr>
-          <w:ilvl w:val="0"/>
-          <w:numId w:val="2"/>
-        </w:numPr>
-      </w:pPr>
-      <w:r>
-        <w:t xml:space="preserve">Finpusse oppsettet, fargebruken på de forskjellige elementene </w:t>
-      </w:r>
-    </w:p>
-    <w:p>
-      <w:pPr>
-        <w:pStyle w:val="Listeavsnitt"/>
-        <w:numPr>
-          <w:ilvl w:val="0"/>
-          <w:numId w:val="1"/>
-        </w:numPr>
-      </w:pPr>
-      <w:r>
-        <w:t>Bestemme</w:t>
-      </w:r>
-      <w:r>
-        <w:t xml:space="preserve"> hvordan de andre sidene </w:t>
-      </w:r>
-      <w:r>
-        <w:t>skal se ut, innhold</w:t>
+        <w:pStyle w:val="Overskrift2"/>
+      </w:pPr>
+      <w:r>
+        <w:t>Hva vi kom fram til:</w:t>
       </w:r>
     </w:p>
     <w:p>
@@ -175,15 +213,7 @@
         </w:numPr>
       </w:pPr>
       <w:r>
-        <w:t>Hover-funksjon, ved å «</w:t>
-      </w:r>
-      <w:proofErr w:type="spellStart"/>
-      <w:r>
-        <w:t>hovre</w:t>
-      </w:r>
-      <w:proofErr w:type="spellEnd"/>
-      <w:r>
-        <w:t>» over ønsket rabattbilde kommer beskrivelsen opp</w:t>
+        <w:t>Hover-funksjon, ved å «hovre» over ønsket rabattbilde kommer beskrivelsen opp</w:t>
       </w:r>
     </w:p>
     <w:p>
@@ -219,15 +249,7 @@
         </w:numPr>
       </w:pPr>
       <w:r>
-        <w:t>Undermenyer, tilgjengelig fra forsiden/</w:t>
-      </w:r>
-      <w:proofErr w:type="spellStart"/>
-      <w:r>
-        <w:t>headeren</w:t>
-      </w:r>
-      <w:proofErr w:type="spellEnd"/>
-      <w:r>
-        <w:t xml:space="preserve"> – «mat &amp; drikke», «aktiviteter», «utesteder»</w:t>
+        <w:t>Undermenyer, tilgjengelig fra forsiden/headeren – «mat &amp; drikke», «aktiviteter», «utesteder»</w:t>
       </w:r>
     </w:p>
     <w:p>
@@ -287,15 +309,7 @@
         </w:numPr>
       </w:pPr>
       <w:r>
-        <w:t xml:space="preserve">Min side profil – bilde, </w:t>
-      </w:r>
-      <w:proofErr w:type="spellStart"/>
-      <w:r>
-        <w:t>brukervalgte</w:t>
-      </w:r>
-      <w:proofErr w:type="spellEnd"/>
-      <w:r>
-        <w:t xml:space="preserve"> tags («+» for å legge til/fjerne tags), beskrivelse, endre/oppdater opplysninger</w:t>
+        <w:t>Min side profil – bilde, brukervalgte tags («+» for å legge til/fjerne tags), beskrivelse, endre/oppdater opplysninger</w:t>
       </w:r>
     </w:p>
     <w:p>
@@ -445,7 +459,7 @@
   <w:abstractNum w:abstractNumId="1" w15:restartNumberingAfterBreak="0">
     <w:nsid w:val="372B209A"/>
     <w:multiLevelType w:val="hybridMultilevel"/>
-    <w:tmpl w:val="E6249778"/>
+    <w:tmpl w:val="136A33CC"/>
     <w:lvl w:ilvl="0" w:tplc="04140001">
       <w:start w:val="1"/>
       <w:numFmt w:val="bullet"/>
@@ -458,7 +472,7 @@
         <w:rFonts w:ascii="Symbol" w:hAnsi="Symbol" w:hint="default"/>
       </w:rPr>
     </w:lvl>
-    <w:lvl w:ilvl="1" w:tplc="04140003" w:tentative="1">
+    <w:lvl w:ilvl="1" w:tplc="04140003">
       <w:start w:val="1"/>
       <w:numFmt w:val="bullet"/>
       <w:lvlText w:val="o"/>
@@ -470,7 +484,7 @@
         <w:rFonts w:ascii="Courier New" w:hAnsi="Courier New" w:cs="Courier New" w:hint="default"/>
       </w:rPr>
     </w:lvl>
-    <w:lvl w:ilvl="2" w:tplc="04140005" w:tentative="1">
+    <w:lvl w:ilvl="2" w:tplc="04140005">
       <w:start w:val="1"/>
       <w:numFmt w:val="bullet"/>
       <w:lvlText w:val=""/>
@@ -482,7 +496,7 @@
         <w:rFonts w:ascii="Wingdings" w:hAnsi="Wingdings" w:hint="default"/>
       </w:rPr>
     </w:lvl>
-    <w:lvl w:ilvl="3" w:tplc="04140001" w:tentative="1">
+    <w:lvl w:ilvl="3" w:tplc="04140001">
       <w:start w:val="1"/>
       <w:numFmt w:val="bullet"/>
       <w:lvlText w:val=""/>
@@ -1191,6 +1205,28 @@
     <w:name w:val="Normal"/>
     <w:qFormat/>
   </w:style>
+  <w:style w:type="paragraph" w:styleId="Overskrift2">
+    <w:name w:val="heading 2"/>
+    <w:basedOn w:val="Normal"/>
+    <w:next w:val="Normal"/>
+    <w:link w:val="Overskrift2Tegn"/>
+    <w:uiPriority w:val="9"/>
+    <w:unhideWhenUsed/>
+    <w:qFormat/>
+    <w:rsid w:val="00070C95"/>
+    <w:pPr>
+      <w:keepNext/>
+      <w:keepLines/>
+      <w:spacing w:before="40" w:after="0"/>
+      <w:outlineLvl w:val="1"/>
+    </w:pPr>
+    <w:rPr>
+      <w:rFonts w:asciiTheme="majorHAnsi" w:eastAsiaTheme="majorEastAsia" w:hAnsiTheme="majorHAnsi" w:cstheme="majorBidi"/>
+      <w:color w:val="2F5496" w:themeColor="accent1" w:themeShade="BF"/>
+      <w:sz w:val="26"/>
+      <w:szCs w:val="26"/>
+    </w:rPr>
+  </w:style>
   <w:style w:type="character" w:default="1" w:styleId="Standardskriftforavsnitt">
     <w:name w:val="Default Paragraph Font"/>
     <w:uiPriority w:val="1"/>
@@ -1301,6 +1337,19 @@
       <w:rFonts w:ascii="Segoe UI" w:hAnsi="Segoe UI" w:cs="Segoe UI"/>
       <w:sz w:val="18"/>
       <w:szCs w:val="18"/>
+    </w:rPr>
+  </w:style>
+  <w:style w:type="character" w:customStyle="1" w:styleId="Overskrift2Tegn">
+    <w:name w:val="Overskrift 2 Tegn"/>
+    <w:basedOn w:val="Standardskriftforavsnitt"/>
+    <w:link w:val="Overskrift2"/>
+    <w:uiPriority w:val="9"/>
+    <w:rsid w:val="00070C95"/>
+    <w:rPr>
+      <w:rFonts w:asciiTheme="majorHAnsi" w:eastAsiaTheme="majorEastAsia" w:hAnsiTheme="majorHAnsi" w:cstheme="majorBidi"/>
+      <w:color w:val="2F5496" w:themeColor="accent1" w:themeShade="BF"/>
+      <w:sz w:val="26"/>
+      <w:szCs w:val="26"/>
     </w:rPr>
   </w:style>
 </w:styles>

</xml_diff>

<commit_message>
endret litt på ukesrapport 18
</commit_message>
<xml_diff>
--- a/Dokumentasjon/Ukserapport uke 18.docx
+++ b/Dokumentasjon/Ukserapport uke 18.docx
@@ -109,229 +109,360 @@
         <w:t>Bestemme</w:t>
       </w:r>
       <w:r>
-        <w:t xml:space="preserve"> hvordan de andre </w:t>
+        <w:t xml:space="preserve"> hvordan de andre sidene </w:t>
+      </w:r>
+      <w:r>
+        <w:t>skal se ut, innhold</w:t>
+      </w:r>
+    </w:p>
+    <w:p/>
+    <w:p>
+      <w:pPr>
+        <w:pStyle w:val="Overskrift2"/>
+      </w:pPr>
+      <w:r>
+        <w:t>Hva vi kom fram til:</w:t>
+      </w:r>
+    </w:p>
+    <w:p>
+      <w:pPr>
+        <w:pStyle w:val="Listeavsnitt"/>
+        <w:numPr>
+          <w:ilvl w:val="0"/>
+          <w:numId w:val="4"/>
+        </w:numPr>
+      </w:pPr>
+      <w:r>
+        <w:t>På Campus:</w:t>
+      </w:r>
+    </w:p>
+    <w:p>
+      <w:pPr>
+        <w:pStyle w:val="Listeavsnitt"/>
+        <w:numPr>
+          <w:ilvl w:val="1"/>
+          <w:numId w:val="2"/>
+        </w:numPr>
+      </w:pPr>
+      <w:r>
+        <w:t>Arrangementer</w:t>
+      </w:r>
+      <w:r>
+        <w:t xml:space="preserve"> som skal være på siden</w:t>
+      </w:r>
+    </w:p>
+    <w:p>
+      <w:pPr>
+        <w:pStyle w:val="Listeavsnitt"/>
+        <w:numPr>
+          <w:ilvl w:val="1"/>
+          <w:numId w:val="2"/>
+        </w:numPr>
+      </w:pPr>
+      <w:r>
+        <w:t>Bilder &amp; beskrivelser</w:t>
+      </w:r>
+    </w:p>
+    <w:p>
+      <w:pPr>
+        <w:pStyle w:val="Listeavsnitt"/>
+        <w:numPr>
+          <w:ilvl w:val="1"/>
+          <w:numId w:val="2"/>
+        </w:numPr>
+      </w:pPr>
+      <w:r>
+        <w:t>Filtreringsfunksjon, kategorier/tags – «anbefalt for deg»</w:t>
+      </w:r>
+    </w:p>
+    <w:p>
+      <w:pPr>
+        <w:pStyle w:val="Listeavsnitt"/>
+        <w:numPr>
+          <w:ilvl w:val="0"/>
+          <w:numId w:val="4"/>
+        </w:numPr>
+      </w:pPr>
+      <w:r>
+        <w:t>Rabatter:</w:t>
+      </w:r>
+    </w:p>
+    <w:p>
+      <w:pPr>
+        <w:pStyle w:val="Listeavsnitt"/>
+        <w:numPr>
+          <w:ilvl w:val="1"/>
+          <w:numId w:val="2"/>
+        </w:numPr>
+      </w:pPr>
+      <w:r>
+        <w:t>Lage +/- 9 rabatter, med tilhørende bilder og beskrivelse</w:t>
+      </w:r>
+    </w:p>
+    <w:p>
+      <w:pPr>
+        <w:pStyle w:val="Listeavsnitt"/>
+        <w:numPr>
+          <w:ilvl w:val="1"/>
+          <w:numId w:val="2"/>
+        </w:numPr>
+      </w:pPr>
+      <w:r>
+        <w:t>Hover-funksjon, ved å «</w:t>
+      </w:r>
+      <w:proofErr w:type="spellStart"/>
+      <w:r>
+        <w:t>hovre</w:t>
+      </w:r>
+      <w:proofErr w:type="spellEnd"/>
+      <w:r>
+        <w:t>» over ønsket rabattbilde kommer beskrivelsen opp</w:t>
+      </w:r>
+    </w:p>
+    <w:p>
+      <w:pPr>
+        <w:pStyle w:val="Listeavsnitt"/>
+        <w:numPr>
+          <w:ilvl w:val="1"/>
+          <w:numId w:val="2"/>
+        </w:numPr>
+      </w:pPr>
+      <w:r>
+        <w:t>Kan filtreres manuelt, ved hjelp av «kategorier» eller «søk» funksjon i toppen, eller dersom man er medlem av WS kan det filtreres etter brukerens tags.</w:t>
+      </w:r>
+    </w:p>
+    <w:p>
+      <w:pPr>
+        <w:pStyle w:val="Listeavsnitt"/>
+        <w:numPr>
+          <w:ilvl w:val="0"/>
+          <w:numId w:val="4"/>
+        </w:numPr>
+      </w:pPr>
+      <w:r>
+        <w:t>I nærheten:</w:t>
+      </w:r>
+    </w:p>
+    <w:p>
+      <w:pPr>
+        <w:pStyle w:val="Listeavsnitt"/>
+        <w:numPr>
+          <w:ilvl w:val="1"/>
+          <w:numId w:val="2"/>
+        </w:numPr>
+      </w:pPr>
+      <w:r>
+        <w:t>Undermenyer, tilgjengelig fra forsiden/</w:t>
+      </w:r>
+      <w:proofErr w:type="spellStart"/>
+      <w:r>
+        <w:t>headeren</w:t>
+      </w:r>
+      <w:proofErr w:type="spellEnd"/>
+      <w:r>
+        <w:t xml:space="preserve"> – «mat &amp; drikke», «aktiviteter», «utesteder»</w:t>
+      </w:r>
+    </w:p>
+    <w:p>
+      <w:pPr>
+        <w:pStyle w:val="Listeavsnitt"/>
+        <w:numPr>
+          <w:ilvl w:val="1"/>
+          <w:numId w:val="2"/>
+        </w:numPr>
+      </w:pPr>
+      <w:r>
+        <w:t>Filtreringsfunksjon, manuelt/automatisk – medlemmer får «aktuelt for deg»</w:t>
+      </w:r>
+    </w:p>
+    <w:p>
+      <w:pPr>
+        <w:pStyle w:val="Listeavsnitt"/>
+        <w:numPr>
+          <w:ilvl w:val="1"/>
+          <w:numId w:val="2"/>
+        </w:numPr>
+      </w:pPr>
+      <w:r>
+        <w:t>Mulig å sortere på avstand fra campus(?)</w:t>
+      </w:r>
+    </w:p>
+    <w:p>
+      <w:pPr>
+        <w:pStyle w:val="Listeavsnitt"/>
+        <w:numPr>
+          <w:ilvl w:val="0"/>
+          <w:numId w:val="4"/>
+        </w:numPr>
+      </w:pPr>
+      <w:r>
+        <w:t>Min Side:</w:t>
+      </w:r>
+    </w:p>
+    <w:p>
+      <w:pPr>
+        <w:pStyle w:val="Listeavsnitt"/>
+        <w:numPr>
+          <w:ilvl w:val="1"/>
+          <w:numId w:val="2"/>
+        </w:numPr>
+      </w:pPr>
+      <w:r>
+        <w:t xml:space="preserve">Logg inn/bli medlem-side </w:t>
+      </w:r>
+    </w:p>
+    <w:p>
+      <w:pPr>
+        <w:pStyle w:val="Listeavsnitt"/>
+        <w:numPr>
+          <w:ilvl w:val="1"/>
+          <w:numId w:val="2"/>
+        </w:numPr>
+      </w:pPr>
+      <w:r>
+        <w:t xml:space="preserve">Min side profil – bilde, </w:t>
+      </w:r>
+      <w:proofErr w:type="spellStart"/>
+      <w:r>
+        <w:t>brukervalgte</w:t>
+      </w:r>
+      <w:proofErr w:type="spellEnd"/>
+      <w:r>
+        <w:t xml:space="preserve"> tags («+» for å legge til/fjerne tags), beskrivelse, endre/oppdater opplysninger</w:t>
+      </w:r>
+    </w:p>
+    <w:p>
+      <w:pPr>
+        <w:pStyle w:val="Listeavsnitt"/>
+        <w:numPr>
+          <w:ilvl w:val="1"/>
+          <w:numId w:val="2"/>
+        </w:numPr>
+      </w:pPr>
+      <w:r>
+        <w:t xml:space="preserve">Videre tenkning: Muligheter for brukere å legge inn CV på profilen sin, «legge seg ut» til forskjellige jobber/arrangementer. Brukere (typ arbeidsgivere) kan søke etter brukere etter tags, sende melding/tilbud om jobb. </w:t>
+      </w:r>
+      <w:r>
+        <w:br/>
+        <w:t>&gt; Samle brukere, skape et sosialt nettsted hvor folk kan bygge nettverk, finne arbeid/muligheter – skaffe seg relevante referanser på en enklere måte.</w:t>
+      </w:r>
+      <w:r>
+        <w:br/>
+        <w:t>&gt; forum?</w:t>
+      </w:r>
+      <w:r>
+        <w:br/>
+        <w:t xml:space="preserve">&gt; Stjernemarkere </w:t>
+      </w:r>
+      <w:r>
+        <w:t>interessante arrangementer/rabatter el. som legges på brukerens «min side»-profil – lettere å holde oversikten.</w:t>
+      </w:r>
+    </w:p>
+    <w:p/>
+    <w:p/>
+    <w:p/>
+    <w:p/>
+    <w:p/>
+    <w:p>
+      <w:r>
+        <w:t>Plan for torsdag 04.05.17:</w:t>
+      </w:r>
+    </w:p>
+    <w:p>
+      <w:pPr>
+        <w:pStyle w:val="Listeavsnitt"/>
+        <w:numPr>
+          <w:ilvl w:val="0"/>
+          <w:numId w:val="5"/>
+        </w:numPr>
+      </w:pPr>
+      <w:r>
+        <w:t xml:space="preserve">Endre og </w:t>
+      </w:r>
+      <w:proofErr w:type="spellStart"/>
+      <w:r>
+        <w:t>Cem</w:t>
+      </w:r>
+      <w:proofErr w:type="spellEnd"/>
+      <w:r>
+        <w:t xml:space="preserve"> skal gjøre det siste som trengs for utseende/innhold på nettsiden. Spesielt «i nærheten» det skal jobbes på, med finpuss på forsiden i tillegg.</w:t>
+      </w:r>
+    </w:p>
+    <w:p>
+      <w:pPr>
+        <w:pStyle w:val="Listeavsnitt"/>
+        <w:numPr>
+          <w:ilvl w:val="0"/>
+          <w:numId w:val="5"/>
+        </w:numPr>
+      </w:pPr>
+      <w:r>
+        <w:t xml:space="preserve">Legge til en «logg ut»-knapp (under «min side» i </w:t>
+      </w:r>
+      <w:proofErr w:type="spellStart"/>
+      <w:r>
+        <w:t>headeren</w:t>
+      </w:r>
+      <w:proofErr w:type="spellEnd"/>
+      <w:r>
+        <w:t xml:space="preserve"> dersom man er logget inn)</w:t>
       </w:r>
       <w:bookmarkStart w:id="0" w:name="_GoBack"/>
       <w:bookmarkEnd w:id="0"/>
-      <w:r>
-        <w:t xml:space="preserve">sidene </w:t>
-      </w:r>
-      <w:r>
-        <w:t>skal se ut, innhold</w:t>
+    </w:p>
+    <w:p>
+      <w:pPr>
+        <w:pStyle w:val="Listeavsnitt"/>
+        <w:numPr>
+          <w:ilvl w:val="0"/>
+          <w:numId w:val="5"/>
+        </w:numPr>
+      </w:pPr>
+      <w:r>
+        <w:t>Skrive en detaljert beskrivelse av designet, slik at Andreas kan kjøre i gang kodeskriving.</w:t>
+      </w:r>
+    </w:p>
+    <w:p>
+      <w:pPr>
+        <w:pStyle w:val="Listeavsnitt"/>
+        <w:numPr>
+          <w:ilvl w:val="0"/>
+          <w:numId w:val="5"/>
+        </w:numPr>
+      </w:pPr>
+      <w:r>
+        <w:t>Lage en html-form med brukernavn, e-post, fornavn, etternavn, passord og repeter passord slik at Kai kan få i stand logg-inn/på-siden.</w:t>
+      </w:r>
+    </w:p>
+    <w:p>
+      <w:pPr>
+        <w:pStyle w:val="Listeavsnitt"/>
+        <w:numPr>
+          <w:ilvl w:val="0"/>
+          <w:numId w:val="5"/>
+        </w:numPr>
+      </w:pPr>
+      <w:r>
+        <w:t xml:space="preserve">Andreas og Kai jobber med </w:t>
+      </w:r>
+      <w:proofErr w:type="spellStart"/>
+      <w:r>
+        <w:t>php</w:t>
+      </w:r>
+      <w:proofErr w:type="spellEnd"/>
+      <w:r>
+        <w:t>-oppsettet, få det satt opp mot databasene, og henter ut objektene/ «</w:t>
+      </w:r>
+      <w:proofErr w:type="spellStart"/>
+      <w:r>
+        <w:t>cards</w:t>
+      </w:r>
+      <w:proofErr w:type="spellEnd"/>
+      <w:r>
+        <w:t>».</w:t>
       </w:r>
     </w:p>
     <w:p/>
-    <w:p>
-      <w:pPr>
-        <w:pStyle w:val="Overskrift2"/>
-      </w:pPr>
-      <w:r>
-        <w:t>Hva vi kom fram til:</w:t>
-      </w:r>
-    </w:p>
-    <w:p>
-      <w:pPr>
-        <w:pStyle w:val="Listeavsnitt"/>
-        <w:numPr>
-          <w:ilvl w:val="0"/>
-          <w:numId w:val="4"/>
-        </w:numPr>
-      </w:pPr>
-      <w:r>
-        <w:t>På Campus:</w:t>
-      </w:r>
-    </w:p>
-    <w:p>
-      <w:pPr>
-        <w:pStyle w:val="Listeavsnitt"/>
-        <w:numPr>
-          <w:ilvl w:val="1"/>
-          <w:numId w:val="2"/>
-        </w:numPr>
-      </w:pPr>
-      <w:r>
-        <w:t>Arrangementer</w:t>
-      </w:r>
-      <w:r>
-        <w:t xml:space="preserve"> som skal være på siden</w:t>
-      </w:r>
-    </w:p>
-    <w:p>
-      <w:pPr>
-        <w:pStyle w:val="Listeavsnitt"/>
-        <w:numPr>
-          <w:ilvl w:val="1"/>
-          <w:numId w:val="2"/>
-        </w:numPr>
-      </w:pPr>
-      <w:r>
-        <w:t>Bilder &amp; beskrivelser</w:t>
-      </w:r>
-    </w:p>
-    <w:p>
-      <w:pPr>
-        <w:pStyle w:val="Listeavsnitt"/>
-        <w:numPr>
-          <w:ilvl w:val="1"/>
-          <w:numId w:val="2"/>
-        </w:numPr>
-      </w:pPr>
-      <w:r>
-        <w:t>Filtreringsfunksjon, kategorier/tags – «anbefalt for deg»</w:t>
-      </w:r>
-    </w:p>
-    <w:p>
-      <w:pPr>
-        <w:pStyle w:val="Listeavsnitt"/>
-        <w:numPr>
-          <w:ilvl w:val="0"/>
-          <w:numId w:val="4"/>
-        </w:numPr>
-      </w:pPr>
-      <w:r>
-        <w:t>Rabatter:</w:t>
-      </w:r>
-    </w:p>
-    <w:p>
-      <w:pPr>
-        <w:pStyle w:val="Listeavsnitt"/>
-        <w:numPr>
-          <w:ilvl w:val="1"/>
-          <w:numId w:val="2"/>
-        </w:numPr>
-      </w:pPr>
-      <w:r>
-        <w:t>Lage +/- 9 rabatter, med tilhørende bilder og beskrivelse</w:t>
-      </w:r>
-    </w:p>
-    <w:p>
-      <w:pPr>
-        <w:pStyle w:val="Listeavsnitt"/>
-        <w:numPr>
-          <w:ilvl w:val="1"/>
-          <w:numId w:val="2"/>
-        </w:numPr>
-      </w:pPr>
-      <w:r>
-        <w:t>Hover-funksjon, ved å «hovre» over ønsket rabattbilde kommer beskrivelsen opp</w:t>
-      </w:r>
-    </w:p>
-    <w:p>
-      <w:pPr>
-        <w:pStyle w:val="Listeavsnitt"/>
-        <w:numPr>
-          <w:ilvl w:val="1"/>
-          <w:numId w:val="2"/>
-        </w:numPr>
-      </w:pPr>
-      <w:r>
-        <w:t>Kan filtreres manuelt, ved hjelp av «kategorier» eller «søk» funksjon i toppen, eller dersom man er medlem av WS kan det filtreres etter brukerens tags.</w:t>
-      </w:r>
-    </w:p>
-    <w:p>
-      <w:pPr>
-        <w:pStyle w:val="Listeavsnitt"/>
-        <w:numPr>
-          <w:ilvl w:val="0"/>
-          <w:numId w:val="4"/>
-        </w:numPr>
-      </w:pPr>
-      <w:r>
-        <w:t>I nærheten:</w:t>
-      </w:r>
-    </w:p>
-    <w:p>
-      <w:pPr>
-        <w:pStyle w:val="Listeavsnitt"/>
-        <w:numPr>
-          <w:ilvl w:val="1"/>
-          <w:numId w:val="2"/>
-        </w:numPr>
-      </w:pPr>
-      <w:r>
-        <w:t>Undermenyer, tilgjengelig fra forsiden/headeren – «mat &amp; drikke», «aktiviteter», «utesteder»</w:t>
-      </w:r>
-    </w:p>
-    <w:p>
-      <w:pPr>
-        <w:pStyle w:val="Listeavsnitt"/>
-        <w:numPr>
-          <w:ilvl w:val="1"/>
-          <w:numId w:val="2"/>
-        </w:numPr>
-      </w:pPr>
-      <w:r>
-        <w:t>Filtreringsfunksjon, manuelt/automatisk – medlemmer får «aktuelt for deg»</w:t>
-      </w:r>
-    </w:p>
-    <w:p>
-      <w:pPr>
-        <w:pStyle w:val="Listeavsnitt"/>
-        <w:numPr>
-          <w:ilvl w:val="1"/>
-          <w:numId w:val="2"/>
-        </w:numPr>
-      </w:pPr>
-      <w:r>
-        <w:t>Mulig å sortere på avstand fra campus(?)</w:t>
-      </w:r>
-    </w:p>
-    <w:p>
-      <w:pPr>
-        <w:pStyle w:val="Listeavsnitt"/>
-        <w:numPr>
-          <w:ilvl w:val="0"/>
-          <w:numId w:val="4"/>
-        </w:numPr>
-      </w:pPr>
-      <w:r>
-        <w:t>Min Side:</w:t>
-      </w:r>
-    </w:p>
-    <w:p>
-      <w:pPr>
-        <w:pStyle w:val="Listeavsnitt"/>
-        <w:numPr>
-          <w:ilvl w:val="1"/>
-          <w:numId w:val="2"/>
-        </w:numPr>
-      </w:pPr>
-      <w:r>
-        <w:t xml:space="preserve">Logg inn/bli medlem-side </w:t>
-      </w:r>
-    </w:p>
-    <w:p>
-      <w:pPr>
-        <w:pStyle w:val="Listeavsnitt"/>
-        <w:numPr>
-          <w:ilvl w:val="1"/>
-          <w:numId w:val="2"/>
-        </w:numPr>
-      </w:pPr>
-      <w:r>
-        <w:t>Min side profil – bilde, brukervalgte tags («+» for å legge til/fjerne tags), beskrivelse, endre/oppdater opplysninger</w:t>
-      </w:r>
-    </w:p>
-    <w:p>
-      <w:pPr>
-        <w:pStyle w:val="Listeavsnitt"/>
-        <w:numPr>
-          <w:ilvl w:val="1"/>
-          <w:numId w:val="2"/>
-        </w:numPr>
-      </w:pPr>
-      <w:r>
-        <w:t xml:space="preserve">Videre tenkning: Muligheter for brukere å legge inn CV på profilen sin, «legge seg ut» til forskjellige jobber/arrangementer. Brukere (typ arbeidsgivere) kan søke etter brukere etter tags, sende melding/tilbud om jobb. </w:t>
-      </w:r>
-      <w:r>
-        <w:br/>
-        <w:t>&gt; Samle brukere, skape et sosialt nettsted hvor folk kan bygge nettverk, finne arbeid/muligheter – skaffe seg relevante referanser på en enklere måte.</w:t>
-      </w:r>
-      <w:r>
-        <w:br/>
-        <w:t>&gt; forum?</w:t>
-      </w:r>
-    </w:p>
     <w:sectPr>
       <w:pgSz w:w="11906" w:h="16838"/>
       <w:pgMar w:top="1417" w:right="1417" w:bottom="1417" w:left="1417" w:header="708" w:footer="708" w:gutter="0"/>
@@ -793,6 +924,118 @@
       </w:rPr>
     </w:lvl>
   </w:abstractNum>
+  <w:abstractNum w:abstractNumId="4" w15:restartNumberingAfterBreak="0">
+    <w:nsid w:val="619B5117"/>
+    <w:multiLevelType w:val="hybridMultilevel"/>
+    <w:tmpl w:val="EF1A3C22"/>
+    <w:lvl w:ilvl="0" w:tplc="B2ACFA9C">
+      <w:numFmt w:val="bullet"/>
+      <w:lvlText w:val="-"/>
+      <w:lvlJc w:val="left"/>
+      <w:pPr>
+        <w:ind w:left="720" w:hanging="360"/>
+      </w:pPr>
+      <w:rPr>
+        <w:rFonts w:ascii="Calibri" w:eastAsiaTheme="minorHAnsi" w:hAnsi="Calibri" w:cs="Calibri" w:hint="default"/>
+      </w:rPr>
+    </w:lvl>
+    <w:lvl w:ilvl="1" w:tplc="04140003" w:tentative="1">
+      <w:start w:val="1"/>
+      <w:numFmt w:val="bullet"/>
+      <w:lvlText w:val="o"/>
+      <w:lvlJc w:val="left"/>
+      <w:pPr>
+        <w:ind w:left="1440" w:hanging="360"/>
+      </w:pPr>
+      <w:rPr>
+        <w:rFonts w:ascii="Courier New" w:hAnsi="Courier New" w:cs="Courier New" w:hint="default"/>
+      </w:rPr>
+    </w:lvl>
+    <w:lvl w:ilvl="2" w:tplc="04140005" w:tentative="1">
+      <w:start w:val="1"/>
+      <w:numFmt w:val="bullet"/>
+      <w:lvlText w:val=""/>
+      <w:lvlJc w:val="left"/>
+      <w:pPr>
+        <w:ind w:left="2160" w:hanging="360"/>
+      </w:pPr>
+      <w:rPr>
+        <w:rFonts w:ascii="Wingdings" w:hAnsi="Wingdings" w:hint="default"/>
+      </w:rPr>
+    </w:lvl>
+    <w:lvl w:ilvl="3" w:tplc="04140001" w:tentative="1">
+      <w:start w:val="1"/>
+      <w:numFmt w:val="bullet"/>
+      <w:lvlText w:val=""/>
+      <w:lvlJc w:val="left"/>
+      <w:pPr>
+        <w:ind w:left="2880" w:hanging="360"/>
+      </w:pPr>
+      <w:rPr>
+        <w:rFonts w:ascii="Symbol" w:hAnsi="Symbol" w:hint="default"/>
+      </w:rPr>
+    </w:lvl>
+    <w:lvl w:ilvl="4" w:tplc="04140003" w:tentative="1">
+      <w:start w:val="1"/>
+      <w:numFmt w:val="bullet"/>
+      <w:lvlText w:val="o"/>
+      <w:lvlJc w:val="left"/>
+      <w:pPr>
+        <w:ind w:left="3600" w:hanging="360"/>
+      </w:pPr>
+      <w:rPr>
+        <w:rFonts w:ascii="Courier New" w:hAnsi="Courier New" w:cs="Courier New" w:hint="default"/>
+      </w:rPr>
+    </w:lvl>
+    <w:lvl w:ilvl="5" w:tplc="04140005" w:tentative="1">
+      <w:start w:val="1"/>
+      <w:numFmt w:val="bullet"/>
+      <w:lvlText w:val=""/>
+      <w:lvlJc w:val="left"/>
+      <w:pPr>
+        <w:ind w:left="4320" w:hanging="360"/>
+      </w:pPr>
+      <w:rPr>
+        <w:rFonts w:ascii="Wingdings" w:hAnsi="Wingdings" w:hint="default"/>
+      </w:rPr>
+    </w:lvl>
+    <w:lvl w:ilvl="6" w:tplc="04140001" w:tentative="1">
+      <w:start w:val="1"/>
+      <w:numFmt w:val="bullet"/>
+      <w:lvlText w:val=""/>
+      <w:lvlJc w:val="left"/>
+      <w:pPr>
+        <w:ind w:left="5040" w:hanging="360"/>
+      </w:pPr>
+      <w:rPr>
+        <w:rFonts w:ascii="Symbol" w:hAnsi="Symbol" w:hint="default"/>
+      </w:rPr>
+    </w:lvl>
+    <w:lvl w:ilvl="7" w:tplc="04140003" w:tentative="1">
+      <w:start w:val="1"/>
+      <w:numFmt w:val="bullet"/>
+      <w:lvlText w:val="o"/>
+      <w:lvlJc w:val="left"/>
+      <w:pPr>
+        <w:ind w:left="5760" w:hanging="360"/>
+      </w:pPr>
+      <w:rPr>
+        <w:rFonts w:ascii="Courier New" w:hAnsi="Courier New" w:cs="Courier New" w:hint="default"/>
+      </w:rPr>
+    </w:lvl>
+    <w:lvl w:ilvl="8" w:tplc="04140005" w:tentative="1">
+      <w:start w:val="1"/>
+      <w:numFmt w:val="bullet"/>
+      <w:lvlText w:val=""/>
+      <w:lvlJc w:val="left"/>
+      <w:pPr>
+        <w:ind w:left="6480" w:hanging="360"/>
+      </w:pPr>
+      <w:rPr>
+        <w:rFonts w:ascii="Wingdings" w:hAnsi="Wingdings" w:hint="default"/>
+      </w:rPr>
+    </w:lvl>
+  </w:abstractNum>
   <w:num w:numId="1">
     <w:abstractNumId w:val="1"/>
   </w:num>
@@ -804,6 +1047,9 @@
   </w:num>
   <w:num w:numId="4">
     <w:abstractNumId w:val="2"/>
+  </w:num>
+  <w:num w:numId="5">
+    <w:abstractNumId w:val="4"/>
   </w:num>
 </w:numbering>
 </file>

</xml_diff>